<commit_message>
uart_init removed from ble (part 4, step 5)
</commit_message>
<xml_diff>
--- a/README.docx
+++ b/README.docx
@@ -6167,6 +6167,127 @@
         <w:rPr>
           <w:lang w:val="en-US"/>
         </w:rPr>
+        <w:t xml:space="preserve">Since we will use serial functions from BSP, we should remove UART related code from </w:t>
+      </w:r>
+      <w:proofErr w:type="spellStart"/>
+      <w:r>
+        <w:rPr>
+          <w:lang w:val="en-US"/>
+        </w:rPr>
+        <w:t>ble</w:t>
+      </w:r>
+      <w:proofErr w:type="spellEnd"/>
+      <w:r>
+        <w:rPr>
+          <w:lang w:val="en-US"/>
+        </w:rPr>
+        <w:t xml:space="preserve">. </w:t>
+      </w:r>
+      <w:r>
+        <w:rPr>
+          <w:lang w:val="en-US"/>
+        </w:rPr>
+        <w:t xml:space="preserve">From </w:t>
+      </w:r>
+      <w:proofErr w:type="spellStart"/>
+      <w:r>
+        <w:rPr>
+          <w:lang w:val="en-US"/>
+        </w:rPr>
+        <w:t>ble</w:t>
+      </w:r>
+      <w:proofErr w:type="spellEnd"/>
+      <w:r>
+        <w:rPr>
+          <w:lang w:val="en-US"/>
+        </w:rPr>
+        <w:t>/</w:t>
+      </w:r>
+      <w:proofErr w:type="spellStart"/>
+      <w:r>
+        <w:rPr>
+          <w:lang w:val="en-US"/>
+        </w:rPr>
+        <w:t>ble_uart.c</w:t>
+      </w:r>
+      <w:proofErr w:type="spellEnd"/>
+      <w:r>
+        <w:rPr>
+          <w:lang w:val="en-US"/>
+        </w:rPr>
+        <w:t>, remove</w:t>
+      </w:r>
+      <w:r>
+        <w:rPr>
+          <w:lang w:val="en-US"/>
+        </w:rPr>
+        <w:t xml:space="preserve"> </w:t>
+      </w:r>
+      <w:proofErr w:type="spellStart"/>
+      <w:r>
+        <w:rPr>
+          <w:lang w:val="en-US"/>
+        </w:rPr>
+        <w:t>uart_init</w:t>
+      </w:r>
+      <w:proofErr w:type="spellEnd"/>
+      <w:r>
+        <w:rPr>
+          <w:lang w:val="en-US"/>
+        </w:rPr>
+        <w:t xml:space="preserve"> function definition and its call inside </w:t>
+      </w:r>
+      <w:proofErr w:type="spellStart"/>
+      <w:r>
+        <w:rPr>
+          <w:lang w:val="en-US"/>
+        </w:rPr>
+        <w:t>ble_init</w:t>
+      </w:r>
+      <w:proofErr w:type="spellEnd"/>
+      <w:r>
+        <w:rPr>
+          <w:lang w:val="en-US"/>
+        </w:rPr>
+        <w:t>.</w:t>
+      </w:r>
+      <w:r>
+        <w:rPr>
+          <w:lang w:val="en-US"/>
+        </w:rPr>
+        <w:t xml:space="preserve"> Also remove </w:t>
+      </w:r>
+      <w:proofErr w:type="spellStart"/>
+      <w:r>
+        <w:rPr>
+          <w:lang w:val="en-US"/>
+        </w:rPr>
+        <w:t>uart_event_handle</w:t>
+      </w:r>
+      <w:proofErr w:type="spellEnd"/>
+      <w:r>
+        <w:rPr>
+          <w:lang w:val="en-US"/>
+        </w:rPr>
+        <w:t>.</w:t>
+      </w:r>
+    </w:p>
+    <w:p>
+      <w:pPr>
+        <w:pStyle w:val="ListParagraph"/>
+        <w:numPr>
+          <w:ilvl w:val="0"/>
+          <w:numId w:val="9"/>
+        </w:numPr>
+        <w:spacing w:after="0"/>
+        <w:rPr>
+          <w:lang w:val="en-US"/>
+        </w:rPr>
+      </w:pPr>
+      <w:r>
+        <w:rPr>
+          <w:lang w:val="en-US"/>
+        </w:rPr>
         <w:t xml:space="preserve">Copy </w:t>
       </w:r>
       <w:proofErr w:type="spellStart"/>
@@ -6254,6 +6375,470 @@
         <w:t>main.c</w:t>
       </w:r>
       <w:proofErr w:type="spellEnd"/>
+    </w:p>
+    <w:p>
+      <w:pPr>
+        <w:pStyle w:val="ListParagraph"/>
+        <w:numPr>
+          <w:ilvl w:val="0"/>
+          <w:numId w:val="9"/>
+        </w:numPr>
+        <w:spacing w:after="0"/>
+        <w:rPr>
+          <w:lang w:val="en-US"/>
+        </w:rPr>
+      </w:pPr>
+      <w:r>
+        <w:rPr>
+          <w:lang w:val="en-US"/>
+        </w:rPr>
+        <w:t>Change</w:t>
+      </w:r>
+      <w:r>
+        <w:rPr>
+          <w:lang w:val="en-US"/>
+        </w:rPr>
+        <w:t xml:space="preserve"> the </w:t>
+      </w:r>
+      <w:r>
+        <w:rPr>
+          <w:lang w:val="en-US"/>
+        </w:rPr>
+        <w:t xml:space="preserve">function main </w:t>
+      </w:r>
+      <w:r>
+        <w:rPr>
+          <w:lang w:val="en-US"/>
+        </w:rPr>
+        <w:t xml:space="preserve">in </w:t>
+      </w:r>
+      <w:proofErr w:type="spellStart"/>
+      <w:r>
+        <w:rPr>
+          <w:lang w:val="en-US"/>
+        </w:rPr>
+        <w:t>main.c</w:t>
+      </w:r>
+      <w:proofErr w:type="spellEnd"/>
+      <w:r>
+        <w:rPr>
+          <w:lang w:val="en-US"/>
+        </w:rPr>
+        <w:t xml:space="preserve"> to test coexistence of </w:t>
+      </w:r>
+      <w:proofErr w:type="spellStart"/>
+      <w:r>
+        <w:rPr>
+          <w:lang w:val="en-US"/>
+        </w:rPr>
+        <w:t>bsp</w:t>
+      </w:r>
+      <w:proofErr w:type="spellEnd"/>
+      <w:r>
+        <w:rPr>
+          <w:lang w:val="en-US"/>
+        </w:rPr>
+        <w:t xml:space="preserve"> with </w:t>
+      </w:r>
+      <w:proofErr w:type="spellStart"/>
+      <w:r>
+        <w:rPr>
+          <w:lang w:val="en-US"/>
+        </w:rPr>
+        <w:t>ble</w:t>
+      </w:r>
+      <w:proofErr w:type="spellEnd"/>
+      <w:r>
+        <w:rPr>
+          <w:lang w:val="en-US"/>
+        </w:rPr>
+        <w:t>:</w:t>
+      </w:r>
+    </w:p>
+    <w:p>
+      <w:pPr>
+        <w:pStyle w:val="ListParagraph"/>
+        <w:spacing w:after="0"/>
+        <w:ind w:left="360"/>
+        <w:rPr>
+          <w:rFonts w:ascii="Consolas" w:hAnsi="Consolas"/>
+          <w:sz w:val="20"/>
+          <w:szCs w:val="20"/>
+          <w:lang w:val="en-US"/>
+        </w:rPr>
+      </w:pPr>
+      <w:r>
+        <w:rPr>
+          <w:rFonts w:ascii="Consolas" w:hAnsi="Consolas"/>
+          <w:sz w:val="20"/>
+          <w:szCs w:val="20"/>
+          <w:lang w:val="en-US"/>
+        </w:rPr>
+        <w:t>int main(void)</w:t>
+      </w:r>
+    </w:p>
+    <w:p>
+      <w:pPr>
+        <w:pStyle w:val="ListParagraph"/>
+        <w:spacing w:after="0"/>
+        <w:ind w:left="360"/>
+        <w:rPr>
+          <w:rFonts w:ascii="Consolas" w:hAnsi="Consolas"/>
+          <w:sz w:val="20"/>
+          <w:szCs w:val="20"/>
+          <w:lang w:val="en-US"/>
+        </w:rPr>
+      </w:pPr>
+      <w:r>
+        <w:rPr>
+          <w:rFonts w:ascii="Consolas" w:hAnsi="Consolas"/>
+          <w:sz w:val="20"/>
+          <w:szCs w:val="20"/>
+          <w:lang w:val="en-US"/>
+        </w:rPr>
+        <w:t>{</w:t>
+      </w:r>
+    </w:p>
+    <w:p>
+      <w:pPr>
+        <w:pStyle w:val="ListParagraph"/>
+        <w:spacing w:after="0"/>
+        <w:ind w:left="360"/>
+        <w:rPr>
+          <w:rFonts w:ascii="Consolas" w:hAnsi="Consolas"/>
+          <w:sz w:val="20"/>
+          <w:szCs w:val="20"/>
+          <w:lang w:val="en-US"/>
+        </w:rPr>
+      </w:pPr>
+      <w:r>
+        <w:rPr>
+          <w:rFonts w:ascii="Consolas" w:hAnsi="Consolas"/>
+          <w:sz w:val="20"/>
+          <w:szCs w:val="20"/>
+          <w:lang w:val="en-US"/>
+        </w:rPr>
+        <w:t xml:space="preserve">    /* BSP initializations before BLE because we are using </w:t>
+      </w:r>
+      <w:proofErr w:type="spellStart"/>
+      <w:r>
+        <w:rPr>
+          <w:rFonts w:ascii="Consolas" w:hAnsi="Consolas"/>
+          <w:sz w:val="20"/>
+          <w:szCs w:val="20"/>
+          <w:lang w:val="en-US"/>
+        </w:rPr>
+        <w:t>printf</w:t>
+      </w:r>
+      <w:proofErr w:type="spellEnd"/>
+      <w:r>
+        <w:rPr>
+          <w:rFonts w:ascii="Consolas" w:hAnsi="Consolas"/>
+          <w:sz w:val="20"/>
+          <w:szCs w:val="20"/>
+          <w:lang w:val="en-US"/>
+        </w:rPr>
+        <w:t xml:space="preserve"> from BSP */</w:t>
+      </w:r>
+    </w:p>
+    <w:p>
+      <w:pPr>
+        <w:pStyle w:val="ListParagraph"/>
+        <w:spacing w:after="0"/>
+        <w:ind w:left="360"/>
+        <w:rPr>
+          <w:rFonts w:ascii="Consolas" w:hAnsi="Consolas"/>
+          <w:sz w:val="20"/>
+          <w:szCs w:val="20"/>
+          <w:lang w:val="en-US"/>
+        </w:rPr>
+      </w:pPr>
+      <w:r>
+        <w:rPr>
+          <w:rFonts w:ascii="Consolas" w:hAnsi="Consolas"/>
+          <w:sz w:val="20"/>
+          <w:szCs w:val="20"/>
+          <w:lang w:val="en-US"/>
+        </w:rPr>
+        <w:t xml:space="preserve">    </w:t>
+      </w:r>
+      <w:proofErr w:type="spellStart"/>
+      <w:r>
+        <w:rPr>
+          <w:rFonts w:ascii="Consolas" w:hAnsi="Consolas"/>
+          <w:sz w:val="20"/>
+          <w:szCs w:val="20"/>
+          <w:lang w:val="en-US"/>
+        </w:rPr>
+        <w:t>board_init</w:t>
+      </w:r>
+      <w:proofErr w:type="spellEnd"/>
+      <w:r>
+        <w:rPr>
+          <w:rFonts w:ascii="Consolas" w:hAnsi="Consolas"/>
+          <w:sz w:val="20"/>
+          <w:szCs w:val="20"/>
+          <w:lang w:val="en-US"/>
+        </w:rPr>
+        <w:t>();</w:t>
+      </w:r>
+    </w:p>
+    <w:p>
+      <w:pPr>
+        <w:pStyle w:val="ListParagraph"/>
+        <w:spacing w:after="0"/>
+        <w:ind w:left="360"/>
+        <w:rPr>
+          <w:rFonts w:ascii="Consolas" w:hAnsi="Consolas"/>
+          <w:sz w:val="20"/>
+          <w:szCs w:val="20"/>
+          <w:lang w:val="en-US"/>
+        </w:rPr>
+      </w:pPr>
+      <w:r>
+        <w:rPr>
+          <w:rFonts w:ascii="Consolas" w:hAnsi="Consolas"/>
+          <w:sz w:val="20"/>
+          <w:szCs w:val="20"/>
+          <w:lang w:val="en-US"/>
+        </w:rPr>
+        <w:t xml:space="preserve">    </w:t>
+      </w:r>
+      <w:proofErr w:type="spellStart"/>
+      <w:r>
+        <w:rPr>
+          <w:rFonts w:ascii="Consolas" w:hAnsi="Consolas"/>
+          <w:sz w:val="20"/>
+          <w:szCs w:val="20"/>
+          <w:lang w:val="en-US"/>
+        </w:rPr>
+        <w:t>ble_init</w:t>
+      </w:r>
+      <w:proofErr w:type="spellEnd"/>
+      <w:r>
+        <w:rPr>
+          <w:rFonts w:ascii="Consolas" w:hAnsi="Consolas"/>
+          <w:sz w:val="20"/>
+          <w:szCs w:val="20"/>
+          <w:lang w:val="en-US"/>
+        </w:rPr>
+        <w:t>(</w:t>
+      </w:r>
+      <w:proofErr w:type="spellStart"/>
+      <w:r>
+        <w:rPr>
+          <w:rFonts w:ascii="Consolas" w:hAnsi="Consolas"/>
+          <w:sz w:val="20"/>
+          <w:szCs w:val="20"/>
+          <w:lang w:val="en-US"/>
+        </w:rPr>
+        <w:t>ble_recv_handler</w:t>
+      </w:r>
+      <w:proofErr w:type="spellEnd"/>
+      <w:r>
+        <w:rPr>
+          <w:rFonts w:ascii="Consolas" w:hAnsi="Consolas"/>
+          <w:sz w:val="20"/>
+          <w:szCs w:val="20"/>
+          <w:lang w:val="en-US"/>
+        </w:rPr>
+        <w:t>);</w:t>
+      </w:r>
+    </w:p>
+    <w:p>
+      <w:pPr>
+        <w:pStyle w:val="ListParagraph"/>
+        <w:spacing w:after="0"/>
+        <w:ind w:left="360"/>
+        <w:rPr>
+          <w:rFonts w:ascii="Consolas" w:hAnsi="Consolas"/>
+          <w:sz w:val="20"/>
+          <w:szCs w:val="20"/>
+          <w:lang w:val="en-US"/>
+        </w:rPr>
+      </w:pPr>
+    </w:p>
+    <w:p>
+      <w:pPr>
+        <w:pStyle w:val="ListParagraph"/>
+        <w:spacing w:after="0"/>
+        <w:ind w:left="360"/>
+        <w:rPr>
+          <w:rFonts w:ascii="Consolas" w:hAnsi="Consolas"/>
+          <w:sz w:val="20"/>
+          <w:szCs w:val="20"/>
+          <w:lang w:val="en-US"/>
+        </w:rPr>
+      </w:pPr>
+      <w:r>
+        <w:rPr>
+          <w:rFonts w:ascii="Consolas" w:hAnsi="Consolas"/>
+          <w:sz w:val="20"/>
+          <w:szCs w:val="20"/>
+          <w:lang w:val="en-US"/>
+        </w:rPr>
+        <w:t xml:space="preserve">    /* Greetings */</w:t>
+      </w:r>
+    </w:p>
+    <w:p>
+      <w:pPr>
+        <w:pStyle w:val="ListParagraph"/>
+        <w:spacing w:after="0"/>
+        <w:ind w:left="360"/>
+        <w:rPr>
+          <w:rFonts w:ascii="Consolas" w:hAnsi="Consolas"/>
+          <w:sz w:val="20"/>
+          <w:szCs w:val="20"/>
+          <w:lang w:val="en-US"/>
+        </w:rPr>
+      </w:pPr>
+      <w:r>
+        <w:rPr>
+          <w:rFonts w:ascii="Consolas" w:hAnsi="Consolas"/>
+          <w:sz w:val="20"/>
+          <w:szCs w:val="20"/>
+          <w:lang w:val="en-US"/>
+        </w:rPr>
+        <w:t xml:space="preserve">    </w:t>
+      </w:r>
+      <w:proofErr w:type="spellStart"/>
+      <w:r>
+        <w:rPr>
+          <w:rFonts w:ascii="Consolas" w:hAnsi="Consolas"/>
+          <w:sz w:val="20"/>
+          <w:szCs w:val="20"/>
+          <w:lang w:val="en-US"/>
+        </w:rPr>
+        <w:t>printf</w:t>
+      </w:r>
+      <w:proofErr w:type="spellEnd"/>
+      <w:r>
+        <w:rPr>
+          <w:rFonts w:ascii="Consolas" w:hAnsi="Consolas"/>
+          <w:sz w:val="20"/>
+          <w:szCs w:val="20"/>
+          <w:lang w:val="en-US"/>
+        </w:rPr>
+        <w:t>("hello, world!\n");</w:t>
+      </w:r>
+    </w:p>
+    <w:p>
+      <w:pPr>
+        <w:pStyle w:val="ListParagraph"/>
+        <w:spacing w:after="0"/>
+        <w:ind w:left="360"/>
+        <w:rPr>
+          <w:rFonts w:ascii="Consolas" w:hAnsi="Consolas"/>
+          <w:sz w:val="20"/>
+          <w:szCs w:val="20"/>
+          <w:lang w:val="en-US"/>
+        </w:rPr>
+      </w:pPr>
+      <w:r>
+        <w:rPr>
+          <w:rFonts w:ascii="Consolas" w:hAnsi="Consolas"/>
+          <w:sz w:val="20"/>
+          <w:szCs w:val="20"/>
+          <w:lang w:val="en-US"/>
+        </w:rPr>
+        <w:t xml:space="preserve">    </w:t>
+      </w:r>
+      <w:proofErr w:type="spellStart"/>
+      <w:r>
+        <w:rPr>
+          <w:rFonts w:ascii="Consolas" w:hAnsi="Consolas"/>
+          <w:sz w:val="20"/>
+          <w:szCs w:val="20"/>
+          <w:lang w:val="en-US"/>
+        </w:rPr>
+        <w:t>audio_sweep</w:t>
+      </w:r>
+      <w:proofErr w:type="spellEnd"/>
+      <w:r>
+        <w:rPr>
+          <w:rFonts w:ascii="Consolas" w:hAnsi="Consolas"/>
+          <w:sz w:val="20"/>
+          <w:szCs w:val="20"/>
+          <w:lang w:val="en-US"/>
+        </w:rPr>
+        <w:t>(500, 2000, 100);</w:t>
+      </w:r>
+    </w:p>
+    <w:p>
+      <w:pPr>
+        <w:pStyle w:val="ListParagraph"/>
+        <w:spacing w:after="0"/>
+        <w:ind w:left="360"/>
+        <w:rPr>
+          <w:rFonts w:ascii="Consolas" w:hAnsi="Consolas"/>
+          <w:sz w:val="20"/>
+          <w:szCs w:val="20"/>
+          <w:lang w:val="en-US"/>
+        </w:rPr>
+      </w:pPr>
+    </w:p>
+    <w:p>
+      <w:pPr>
+        <w:pStyle w:val="ListParagraph"/>
+        <w:spacing w:after="0"/>
+        <w:ind w:left="360"/>
+        <w:rPr>
+          <w:rFonts w:ascii="Consolas" w:hAnsi="Consolas"/>
+          <w:sz w:val="20"/>
+          <w:szCs w:val="20"/>
+          <w:lang w:val="en-US"/>
+        </w:rPr>
+      </w:pPr>
+      <w:r>
+        <w:rPr>
+          <w:rFonts w:ascii="Consolas" w:hAnsi="Consolas"/>
+          <w:sz w:val="20"/>
+          <w:szCs w:val="20"/>
+          <w:lang w:val="en-US"/>
+        </w:rPr>
+        <w:t xml:space="preserve">    while (1)</w:t>
+      </w:r>
+    </w:p>
+    <w:p>
+      <w:pPr>
+        <w:pStyle w:val="ListParagraph"/>
+        <w:spacing w:after="0"/>
+        <w:ind w:left="360"/>
+        <w:rPr>
+          <w:rFonts w:ascii="Consolas" w:hAnsi="Consolas"/>
+          <w:sz w:val="20"/>
+          <w:szCs w:val="20"/>
+          <w:lang w:val="en-US"/>
+        </w:rPr>
+      </w:pPr>
+      <w:r>
+        <w:rPr>
+          <w:rFonts w:ascii="Consolas" w:hAnsi="Consolas"/>
+          <w:sz w:val="20"/>
+          <w:szCs w:val="20"/>
+          <w:lang w:val="en-US"/>
+        </w:rPr>
+        <w:t xml:space="preserve">        ;</w:t>
+      </w:r>
+    </w:p>
+    <w:p>
+      <w:pPr>
+        <w:pStyle w:val="ListParagraph"/>
+        <w:spacing w:after="0"/>
+        <w:ind w:left="360"/>
+        <w:rPr>
+          <w:lang w:val="en-US"/>
+        </w:rPr>
+      </w:pPr>
+      <w:r>
+        <w:rPr>
+          <w:rFonts w:ascii="Consolas" w:hAnsi="Consolas"/>
+          <w:sz w:val="20"/>
+          <w:szCs w:val="20"/>
+          <w:lang w:val="en-US"/>
+        </w:rPr>
+        <w:t>}</w:t>
+      </w:r>
     </w:p>
     <w:p>
       <w:pPr>
@@ -9669,15 +10254,6 @@
 </file>
 
 <file path=customXml/item1.xml><?xml version="1.0" encoding="utf-8"?>
-<?mso-contentType ?>
-<FormTemplates xmlns="http://schemas.microsoft.com/sharepoint/v3/contenttype/forms">
-  <Display>DocumentLibraryForm</Display>
-  <Edit>DocumentLibraryForm</Edit>
-  <New>DocumentLibraryForm</New>
-</FormTemplates>
-</file>
-
-<file path=customXml/item2.xml><?xml version="1.0" encoding="utf-8"?>
 <p:properties xmlns:p="http://schemas.microsoft.com/office/2006/metadata/properties" xmlns:xsi="http://www.w3.org/2001/XMLSchema-instance" xmlns:pc="http://schemas.microsoft.com/office/infopath/2007/PartnerControls">
   <documentManagement>
     <TaxCatchAll xmlns="2f23a9ce-2b25-403e-a60d-01e7607c59d3" xsi:nil="true"/>
@@ -9686,6 +10262,15 @@
     </lcf76f155ced4ddcb4097134ff3c332f>
   </documentManagement>
 </p:properties>
+</file>
+
+<file path=customXml/item2.xml><?xml version="1.0" encoding="utf-8"?>
+<?mso-contentType ?>
+<FormTemplates xmlns="http://schemas.microsoft.com/sharepoint/v3/contenttype/forms">
+  <Display>DocumentLibraryForm</Display>
+  <Edit>DocumentLibraryForm</Edit>
+  <New>DocumentLibraryForm</New>
+</FormTemplates>
 </file>
 
 <file path=customXml/item3.xml><?xml version="1.0" encoding="utf-8"?>
@@ -9898,20 +10483,20 @@
 </file>
 
 <file path=customXml/itemProps1.xml><?xml version="1.0" encoding="utf-8"?>
-<ds:datastoreItem xmlns:ds="http://schemas.openxmlformats.org/officeDocument/2006/customXml" ds:itemID="{3AE00C2E-A2E3-4AC6-88A8-DEFC07F29BB7}">
-  <ds:schemaRefs>
-    <ds:schemaRef ds:uri="http://schemas.microsoft.com/sharepoint/v3/contenttype/forms"/>
-  </ds:schemaRefs>
-</ds:datastoreItem>
-</file>
-
-<file path=customXml/itemProps2.xml><?xml version="1.0" encoding="utf-8"?>
 <ds:datastoreItem xmlns:ds="http://schemas.openxmlformats.org/officeDocument/2006/customXml" ds:itemID="{885FDCD5-802A-41FF-A92B-7CF8F25ED421}">
   <ds:schemaRefs>
     <ds:schemaRef ds:uri="http://schemas.microsoft.com/office/2006/metadata/properties"/>
     <ds:schemaRef ds:uri="http://schemas.microsoft.com/office/infopath/2007/PartnerControls"/>
     <ds:schemaRef ds:uri="2f23a9ce-2b25-403e-a60d-01e7607c59d3"/>
     <ds:schemaRef ds:uri="827c9616-726d-404b-9d3e-08ce8fe28f87"/>
+  </ds:schemaRefs>
+</ds:datastoreItem>
+</file>
+
+<file path=customXml/itemProps2.xml><?xml version="1.0" encoding="utf-8"?>
+<ds:datastoreItem xmlns:ds="http://schemas.openxmlformats.org/officeDocument/2006/customXml" ds:itemID="{3AE00C2E-A2E3-4AC6-88A8-DEFC07F29BB7}">
+  <ds:schemaRefs>
+    <ds:schemaRef ds:uri="http://schemas.microsoft.com/sharepoint/v3/contenttype/forms"/>
   </ds:schemaRefs>
 </ds:datastoreItem>
 </file>

</xml_diff>